<commit_message>
Add git clone step to report's reproducibility sections
Co-Authored-By: Claude Opus 4.6 <noreply@anthropic.com>
</commit_message>
<xml_diff>
--- a/epa_project_report.docx
+++ b/epa_project_report.docx
@@ -2072,6 +2072,14 @@
         <w:pStyle w:val="ListBullet"/>
       </w:pPr>
       <w:r>
+        <w:t>Clone the repository: git clone https://github.com/danribes/epa_project.git &amp;&amp; cd epa_project</w:t>
+      </w:r>
+    </w:p>
+    <w:p>
+      <w:pPr>
+        <w:pStyle w:val="ListBullet"/>
+      </w:pPr>
+      <w:r>
         <w:t>Install dependencies: pip install -r requirements.txt</w:t>
       </w:r>
     </w:p>
@@ -2152,7 +2160,7 @@
       </w:pPr>
       <w:r>
         <w:rPr/>
-        <w:t>Step 4 — Explore the notebook. Open notebooks/eda.ipynb. All visualizations adapt dynamically to the data range present in the dataset.</w:t>
+        <w:t>Step 5 — Explore the notebook. Open notebooks/eda.ipynb. All visualizations adapt dynamically to the data range present in the dataset.</w:t>
       </w:r>
     </w:p>
     <w:p>
@@ -2160,7 +2168,7 @@
         <w:pStyle w:val="ListBullet"/>
       </w:pPr>
       <w:r>
-        <w:t>Step 3 — Run the pipeline. Run: python main.py. The cleaning code (src/cleaning.py), feature engineering (src/features.py), and chart generation (src/viz.py) are fully period-agnostic — they contain no hardcoded dates or year references. The pipeline processes whatever data is in the dirty CSV and generates all 9 charts automatically in charts/.</w:t>
+        <w:t>Step 4 — Run the pipeline. Run: python main.py. The cleaning code (src/cleaning.py), feature engineering (src/features.py), and chart generation (src/viz.py) are fully period-agnostic — they contain no hardcoded dates or year references. The pipeline processes whatever data is in the dirty CSV and generates all 9 charts automatically in charts/.</w:t>
       </w:r>
     </w:p>
     <w:p>
@@ -2168,7 +2176,7 @@
         <w:pStyle w:val="ListBullet"/>
       </w:pPr>
       <w:r>
-        <w:t>Step 2 — Fetch the data. Run: python fetch_data.py --start YYYY --end YYYY. The EPA publishes quarterly data since 2002. If a start year before 2002 is specified, the API will silently return data from 2002 onwards. This downloads 6 INE API tables (3 main tables combined into the CSV, plus 3 additional tables for the age/nationality charts saved as standalone JSON). The script generates both a clean raw CSV and a dirty CSV with intentional quality issues for the cleaning exercise.</w:t>
+        <w:t>Step 3 — Fetch the data. Run: python fetch_data.py --start YYYY --end YYYY. The EPA publishes quarterly data since 2002. If a start year before 2002 is specified, the API will silently return data from 2002 onwards. This downloads 6 INE API tables (3 main tables combined into the CSV, plus 3 additional tables for the age/nationality charts saved as standalone JSON). The script generates both a clean raw CSV and a dirty CSV with intentional quality issues for the cleaning exercise.</w:t>
       </w:r>
     </w:p>
     <w:p>
@@ -2176,7 +2184,15 @@
         <w:pStyle w:val="ListBullet"/>
       </w:pPr>
       <w:r>
-        <w:t>Step 1 — Choose the period. The EPA publishes quarterly data since 2002. Important: if a start year before 2002 is specified, the API will ignore it and return data from 2002 onwards — the pipeline will work correctly, but the actual period in the results will start at 2002, not at the requested year. For example, to analyze the 2008 financial crisis: --start 2008 --end 2014. To analyze the earlier period: --start 2015 --end 2020.</w:t>
+        <w:t>Step 2 — Choose the period. The EPA publishes quarterly data since 2002. Important: if a start year before 2002 is specified, the API will ignore it and return data from 2002 onwards — the pipeline will work correctly, but the actual period in the results will start at 2002, not at the requested year. For example, to analyze the 2008 financial crisis: --start 2008 --end 2014. To analyze the earlier period: --start 2015 --end 2020.</w:t>
+      </w:r>
+    </w:p>
+    <w:p>
+      <w:pPr>
+        <w:pStyle w:val="ListBullet"/>
+      </w:pPr>
+      <w:r>
+        <w:t>Step 1 — Clone the repository. Run: git clone https://github.com/danribes/epa_project.git &amp;&amp; cd epa_project. This downloads the full project source code, including the data pipeline, visualization modules, and the EDA notebook.</w:t>
       </w:r>
     </w:p>
     <w:p>

</xml_diff>